<commit_message>
changing test names in logs
</commit_message>
<xml_diff>
--- a/Project1/testing/test-logs/instantRunoffSystem-logs/test310.docx
+++ b/Project1/testing/test-logs/instantRunoffSystem-logs/test310.docx
@@ -51,7 +51,6 @@
               </w:rPr>
               <w:t xml:space="preserve">Project Name:  Project 1:  </w:t>
             </w:r>
-            <w:proofErr w:type="spellStart"/>
             <w:r>
               <w:rPr>
                 <w:b/>
@@ -61,7 +60,6 @@
               </w:rPr>
               <w:t>CompuVote</w:t>
             </w:r>
-            <w:proofErr w:type="spellEnd"/>
             <w:r>
               <w:rPr>
                 <w:b/>
@@ -116,7 +114,6 @@
               </w:rPr>
               <w:t xml:space="preserve">Test Stage:   </w:t>
             </w:r>
-            <w:proofErr w:type="gramStart"/>
             <w:r>
               <w:rPr>
                 <w:b/>
@@ -125,7 +122,6 @@
               </w:rPr>
               <w:t>Unit  _</w:t>
             </w:r>
-            <w:proofErr w:type="gramEnd"/>
             <w:r>
               <w:rPr>
                 <w:b/>
@@ -205,7 +201,7 @@
                 <w:b/>
                 <w:bCs/>
               </w:rPr>
-              <w:t>310</w:t>
+              <w:t>Test_310_07_01</w:t>
             </w:r>
           </w:p>
         </w:tc>
@@ -285,21 +281,12 @@
                 <w:bCs/>
               </w:rPr>
             </w:pPr>
-            <w:proofErr w:type="spellStart"/>
-            <w:r>
-              <w:rPr>
-                <w:b/>
-                <w:bCs/>
-              </w:rPr>
-              <w:t>testSingleHighestSingleLowest</w:t>
-            </w:r>
-            <w:proofErr w:type="spellEnd"/>
-            <w:r>
-              <w:rPr>
-                <w:b/>
-                <w:bCs/>
-              </w:rPr>
-              <w:t>:</w:t>
+            <w:r>
+              <w:rPr>
+                <w:b/>
+                <w:bCs/>
+              </w:rPr>
+              <w:t>testSingleHighestSingleLowest:</w:t>
             </w:r>
           </w:p>
           <w:p>
@@ -333,32 +320,7 @@
                 <w:b/>
                 <w:bCs/>
               </w:rPr>
-              <w:t xml:space="preserve">    candidate is found in </w:t>
-            </w:r>
-            <w:proofErr w:type="spellStart"/>
-            <w:proofErr w:type="gramStart"/>
-            <w:r>
-              <w:rPr>
-                <w:b/>
-                <w:bCs/>
-              </w:rPr>
-              <w:t>getLowestHighestCandidates</w:t>
-            </w:r>
-            <w:proofErr w:type="spellEnd"/>
-            <w:r>
-              <w:rPr>
-                <w:b/>
-                <w:bCs/>
-              </w:rPr>
-              <w:t>(</w:t>
-            </w:r>
-            <w:proofErr w:type="gramEnd"/>
-            <w:r>
-              <w:rPr>
-                <w:b/>
-                <w:bCs/>
-              </w:rPr>
-              <w:t>).</w:t>
+              <w:t xml:space="preserve">    candidate is found in getLowestHighestCandidates().</w:t>
             </w:r>
           </w:p>
           <w:p>
@@ -531,27 +493,7 @@
                 <w:sz w:val="20"/>
                 <w:szCs w:val="20"/>
               </w:rPr>
-              <w:t>Test log: repo-Team19\Project1\testing\test-logs\</w:t>
-            </w:r>
-            <w:proofErr w:type="spellStart"/>
-            <w:r>
-              <w:rPr>
-                <w:b/>
-                <w:bCs/>
-                <w:sz w:val="20"/>
-                <w:szCs w:val="20"/>
-              </w:rPr>
-              <w:t>instantRunoffSystem</w:t>
-            </w:r>
-            <w:proofErr w:type="spellEnd"/>
-            <w:r>
-              <w:rPr>
-                <w:b/>
-                <w:bCs/>
-                <w:sz w:val="20"/>
-                <w:szCs w:val="20"/>
-              </w:rPr>
-              <w:t>-logs</w:t>
+              <w:t>Test log: repo-Team19\Project1\testing\test-logs\instantRunoffSystem-logs</w:t>
             </w:r>
           </w:p>
           <w:p>
@@ -582,21 +524,12 @@
                 <w:bCs/>
               </w:rPr>
             </w:pPr>
-            <w:proofErr w:type="spellStart"/>
-            <w:r>
-              <w:rPr>
-                <w:b/>
-                <w:bCs/>
-              </w:rPr>
-              <w:t>InstantRunoffSystem.getLowestHighestCandidates</w:t>
-            </w:r>
-            <w:proofErr w:type="spellEnd"/>
-            <w:r>
-              <w:rPr>
-                <w:b/>
-                <w:bCs/>
-              </w:rPr>
-              <w:t>().</w:t>
+            <w:r>
+              <w:rPr>
+                <w:b/>
+                <w:bCs/>
+              </w:rPr>
+              <w:t>InstantRunoffSystem.getLowestHighestCandidates().</w:t>
             </w:r>
           </w:p>
           <w:p>
@@ -1617,22 +1550,9 @@
               <w:widowControl w:val="0"/>
               <w:autoSpaceDE w:val="0"/>
             </w:pPr>
-            <w:proofErr w:type="gramStart"/>
             <w:r>
               <w:lastRenderedPageBreak/>
-              <w:t>Pair(</w:t>
-            </w:r>
-            <w:proofErr w:type="gramEnd"/>
-            <w:r>
-              <w:t xml:space="preserve">Pair(1, </w:t>
-            </w:r>
-            <w:proofErr w:type="spellStart"/>
-            <w:r>
-              <w:t>lowestCandidates</w:t>
-            </w:r>
-            <w:proofErr w:type="spellEnd"/>
-            <w:r>
-              <w:t>), Pair(3, Candidate 1))</w:t>
+              <w:t>Pair(Pair(1, lowestCandidates), Pair(3, Candidate 1))</w:t>
             </w:r>
           </w:p>
           <w:p>
@@ -1783,7 +1703,7 @@
           </mc:Choice>
           <mc:Fallback>
             <w:pict>
-              <v:line w14:anchorId="030A424B" id="Straight Connector 1" o:spid="_x0000_s1026" style="position:absolute;z-index:-503316478;visibility:visible;mso-wrap-style:square;mso-wrap-distance-left:9.05pt;mso-wrap-distance-top:0;mso-wrap-distance-right:9.05pt;mso-wrap-distance-bottom:0;mso-position-horizontal:absolute;mso-position-horizontal-relative:text;mso-position-vertical:absolute;mso-position-vertical-relative:text" from="-.5pt,-12.9pt" to="658.05pt,-12.85pt" o:gfxdata="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" strokeweight=".18mm">
+              <v:line w14:anchorId="421FE0BF" id="Straight Connector 1" o:spid="_x0000_s1026" style="position:absolute;z-index:-503316478;visibility:visible;mso-wrap-style:square;mso-wrap-distance-left:9.05pt;mso-wrap-distance-top:0;mso-wrap-distance-right:9.05pt;mso-wrap-distance-bottom:0;mso-position-horizontal:absolute;mso-position-horizontal-relative:text;mso-position-vertical:absolute;mso-position-vertical-relative:text" from="-.5pt,-12.9pt" to="658.05pt,-12.85pt" o:gfxdata="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" strokeweight=".18mm">
                 <v:stroke joinstyle="miter"/>
               </v:line>
             </w:pict>
@@ -1857,7 +1777,7 @@
           </mc:Choice>
           <mc:Fallback>
             <w:pict>
-              <v:line w14:anchorId="2C5E7CCD" id="Straight Connector 4" o:spid="_x0000_s1026" style="position:absolute;z-index:-503316475;visibility:visible;mso-wrap-style:square;mso-wrap-distance-left:9.05pt;mso-wrap-distance-top:0;mso-wrap-distance-right:9.05pt;mso-wrap-distance-bottom:0;mso-position-horizontal:absolute;mso-position-horizontal-relative:text;mso-position-vertical:absolute;mso-position-vertical-relative:text" from="-.5pt,42.8pt" to="658.05pt,42.85pt" o:gfxdata="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" strokeweight=".18mm">
+              <v:line w14:anchorId="5CCE0857" id="Straight Connector 4" o:spid="_x0000_s1026" style="position:absolute;z-index:-503316475;visibility:visible;mso-wrap-style:square;mso-wrap-distance-left:9.05pt;mso-wrap-distance-top:0;mso-wrap-distance-right:9.05pt;mso-wrap-distance-bottom:0;mso-position-horizontal:absolute;mso-position-horizontal-relative:text;mso-position-vertical:absolute;mso-position-vertical-relative:text" from="-.5pt,42.8pt" to="658.05pt,42.85pt" o:gfxdata="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" strokeweight=".18mm">
                 <v:stroke joinstyle="miter"/>
               </v:line>
             </w:pict>
@@ -2038,25 +1958,7 @@
           <w:b w:val="0"/>
           <w:bCs w:val="0"/>
         </w:rPr>
-        <w:t xml:space="preserve"> </w:t>
-      </w:r>
-      <w:proofErr w:type="gramStart"/>
-      <w:r>
-        <w:rPr>
-          <w:rStyle w:val="StrongEmphasis"/>
-          <w:b w:val="0"/>
-          <w:bCs w:val="0"/>
-        </w:rPr>
-        <w:t>Describe briefly</w:t>
-      </w:r>
-      <w:proofErr w:type="gramEnd"/>
-      <w:r>
-        <w:rPr>
-          <w:rStyle w:val="StrongEmphasis"/>
-          <w:b w:val="0"/>
-          <w:bCs w:val="0"/>
-        </w:rPr>
-        <w:t xml:space="preserve"> the test objective.</w:t>
+        <w:t xml:space="preserve"> Describe briefly the test objective.</w:t>
       </w:r>
     </w:p>
     <w:p>

</xml_diff>